<commit_message>
added demo projects found on github of wovo
</commit_message>
<xml_diff>
--- a/documents/2017-2018-V1IPASS-TI-pva-FerdiStoeltie.docx
+++ b/documents/2017-2018-V1IPASS-TI-pva-FerdiStoeltie.docx
@@ -73,22 +73,26 @@
     <w:p>
       <w:pPr>
         <w:spacing w:before="0" w:after="0"/>
-      </w:pPr>
-      <w:r>
-        <w:t>E-</w:t>
-      </w:r>
-      <w:proofErr w:type="spellStart"/>
-      <w:r>
-        <w:t>mailadres</w:t>
-      </w:r>
-      <w:proofErr w:type="spellEnd"/>
-      <w:r>
-        <w:t xml:space="preserve">: </w:t>
-      </w:r>
-      <w:r>
+        <w:rPr>
+          <w:lang w:val="nl-NL"/>
+        </w:rPr>
+      </w:pPr>
+      <w:r>
+        <w:rPr>
+          <w:lang w:val="nl-NL"/>
+        </w:rPr>
+        <w:t xml:space="preserve">E-mailadres: </w:t>
+      </w:r>
+      <w:r>
+        <w:rPr>
+          <w:lang w:val="nl-NL"/>
+        </w:rPr>
         <w:t>ferdi.stoeltie</w:t>
       </w:r>
       <w:r>
+        <w:rPr>
+          <w:lang w:val="nl-NL"/>
+        </w:rPr>
         <w:t xml:space="preserve">@student.hu.nl </w:t>
       </w:r>
     </w:p>
@@ -230,22 +234,21 @@
       </w:r>
     </w:p>
     <w:p>
-      <w:pPr>
-        <w:rPr>
-          <w:lang w:val="nl-NL"/>
-        </w:rPr>
-      </w:pPr>
-      <w:r>
-        <w:rPr>
-          <w:lang w:val="nl-NL"/>
-        </w:rPr>
-        <w:t>Voor weerga</w:t>
-      </w:r>
-      <w:r>
-        <w:rPr>
-          <w:lang w:val="nl-NL"/>
-        </w:rPr>
-        <w:t>ve.</w:t>
+      <w:proofErr w:type="spellStart"/>
+      <w:r>
+        <w:t>Voor</w:t>
+      </w:r>
+      <w:proofErr w:type="spellEnd"/>
+      <w:r>
+        <w:t xml:space="preserve"> </w:t>
+      </w:r>
+      <w:proofErr w:type="spellStart"/>
+      <w:r>
+        <w:t>weergave</w:t>
+      </w:r>
+      <w:proofErr w:type="spellEnd"/>
+      <w:r>
+        <w:t>.</w:t>
       </w:r>
     </w:p>
     <w:p>
@@ -253,32 +256,21 @@
         <w:rPr>
           <w:b/>
           <w:bCs/>
-          <w:lang w:val="nl-NL"/>
         </w:rPr>
       </w:pPr>
       <w:r>
         <w:rPr>
           <w:i/>
-          <w:lang w:val="nl-NL"/>
         </w:rPr>
         <w:t>Datashee</w:t>
       </w:r>
       <w:r>
-        <w:rPr>
-          <w:lang w:val="nl-NL"/>
-        </w:rPr>
         <w:t>t:</w:t>
       </w:r>
       <w:r>
-        <w:rPr>
-          <w:lang w:val="nl-NL"/>
-        </w:rPr>
         <w:t xml:space="preserve"> </w:t>
       </w:r>
       <w:r>
-        <w:rPr>
-          <w:lang w:val="nl-NL"/>
-        </w:rPr>
         <w:t>https://cdn-shop.adafruit.com/datasheets/SSD1306.pdf</w:t>
       </w:r>
     </w:p>
@@ -302,18 +294,33 @@
     <w:p>
       <w:pPr>
         <w:pStyle w:val="Heading5"/>
-      </w:pPr>
-      <w:r>
+        <w:rPr>
+          <w:lang w:val="nl-NL"/>
+        </w:rPr>
+      </w:pPr>
+      <w:r>
+        <w:rPr>
+          <w:lang w:val="nl-NL"/>
+        </w:rPr>
         <w:t>Button</w:t>
       </w:r>
       <w:r>
+        <w:rPr>
+          <w:lang w:val="nl-NL"/>
+        </w:rPr>
         <w:t xml:space="preserve"> (</w:t>
       </w:r>
       <w:proofErr w:type="gramStart"/>
       <w:r>
+        <w:rPr>
+          <w:lang w:val="nl-NL"/>
+        </w:rPr>
         <w:t xml:space="preserve">Vijf </w:t>
       </w:r>
       <w:r>
+        <w:rPr>
+          <w:lang w:val="nl-NL"/>
+        </w:rPr>
         <w:t>)</w:t>
       </w:r>
       <w:proofErr w:type="gramEnd"/>
@@ -410,7 +417,7 @@
         <w:rPr>
           <w:lang w:val="nl-NL"/>
         </w:rPr>
-        <w:t>Visual library</w:t>
+        <w:t>Simple Game Library</w:t>
       </w:r>
     </w:p>
     <w:p>
@@ -439,35 +446,47 @@
         <w:rPr>
           <w:lang w:val="nl-NL"/>
         </w:rPr>
-        <w:t xml:space="preserve"> voegt functionaliteit toe om scenes te maken voor het schermpje. Dit kunnen ‘menu’ scenes zijn maar bijvoorbeeld ook hele simpele mini-games (denk aan </w:t>
+        <w:t xml:space="preserve"> biedt functionaliteit om scenes, </w:t>
+      </w:r>
+      <w:proofErr w:type="gramStart"/>
+      <w:r>
+        <w:rPr>
+          <w:lang w:val="nl-NL"/>
+        </w:rPr>
+        <w:t>user interfaces</w:t>
+      </w:r>
+      <w:proofErr w:type="gramEnd"/>
+      <w:r>
+        <w:rPr>
+          <w:lang w:val="nl-NL"/>
+        </w:rPr>
+        <w:t xml:space="preserve"> en games makkelijk te maken en biedt ook verschillende opties om deze te configureren</w:t>
+      </w:r>
+      <w:r>
+        <w:rPr>
+          <w:lang w:val="nl-NL"/>
+        </w:rPr>
+        <w:t>. Een scene is een ‘uniek’ level welke objecten bevat.</w:t>
+      </w:r>
+      <w:r>
+        <w:rPr>
+          <w:lang w:val="nl-NL"/>
+        </w:rPr>
+        <w:t xml:space="preserve"> Een deel van de </w:t>
       </w:r>
       <w:proofErr w:type="spellStart"/>
       <w:r>
         <w:rPr>
           <w:lang w:val="nl-NL"/>
         </w:rPr>
-        <w:t>pong</w:t>
+        <w:t>library</w:t>
       </w:r>
       <w:proofErr w:type="spellEnd"/>
       <w:r>
         <w:rPr>
           <w:lang w:val="nl-NL"/>
         </w:rPr>
-        <w:t xml:space="preserve"> of </w:t>
-      </w:r>
-      <w:proofErr w:type="spellStart"/>
-      <w:r>
-        <w:rPr>
-          <w:lang w:val="nl-NL"/>
-        </w:rPr>
-        <w:t>snake</w:t>
-      </w:r>
-      <w:proofErr w:type="spellEnd"/>
-      <w:r>
-        <w:rPr>
-          <w:lang w:val="nl-NL"/>
-        </w:rPr>
-        <w:t>).</w:t>
+        <w:t xml:space="preserve"> zal gebruikt kunnen worden om games te maken (simpele 2d engine). Het andere gedeelte bevat zaken als: User Interface, font, menu schermen en animaties.</w:t>
       </w:r>
     </w:p>
     <w:p>
@@ -536,7 +555,7 @@
           <w:rFonts w:cstheme="minorHAnsi"/>
           <w:lang w:val="nl-NL"/>
         </w:rPr>
-        <w:t>Simpele manier om mini-games te maken</w:t>
+        <w:t>2d Engine</w:t>
       </w:r>
       <w:r>
         <w:rPr>
@@ -545,6 +564,8 @@
         </w:rPr>
         <w:t>.</w:t>
       </w:r>
+      <w:bookmarkStart w:id="0" w:name="_GoBack"/>
+      <w:bookmarkEnd w:id="0"/>
     </w:p>
     <w:p>
       <w:pPr>
@@ -586,6 +607,57 @@
     </w:p>
     <w:p>
       <w:pPr>
+        <w:pStyle w:val="ListParagraph"/>
+        <w:numPr>
+          <w:ilvl w:val="0"/>
+          <w:numId w:val="3"/>
+        </w:numPr>
+        <w:spacing w:before="0"/>
+        <w:rPr>
+          <w:rFonts w:cstheme="minorHAnsi"/>
+          <w:i/>
+          <w:lang w:val="nl-NL"/>
+        </w:rPr>
+      </w:pPr>
+      <w:r>
+        <w:rPr>
+          <w:rFonts w:cstheme="minorHAnsi"/>
+          <w:lang w:val="nl-NL"/>
+        </w:rPr>
+        <w:t>Animaties</w:t>
+      </w:r>
+      <w:r>
+        <w:rPr>
+          <w:rFonts w:cstheme="minorHAnsi"/>
+          <w:lang w:val="nl-NL"/>
+        </w:rPr>
+        <w:t>.</w:t>
+      </w:r>
+    </w:p>
+    <w:p>
+      <w:pPr>
+        <w:pStyle w:val="ListParagraph"/>
+        <w:numPr>
+          <w:ilvl w:val="0"/>
+          <w:numId w:val="3"/>
+        </w:numPr>
+        <w:spacing w:before="0"/>
+        <w:rPr>
+          <w:rFonts w:cstheme="minorHAnsi"/>
+          <w:i/>
+          <w:lang w:val="nl-NL"/>
+        </w:rPr>
+      </w:pPr>
+      <w:r>
+        <w:rPr>
+          <w:rFonts w:cstheme="minorHAnsi"/>
+          <w:lang w:val="nl-NL"/>
+        </w:rPr>
+        <w:t>User Interface</w:t>
+      </w:r>
+    </w:p>
+    <w:p>
+      <w:pPr>
         <w:pStyle w:val="Heading2"/>
         <w:rPr>
           <w:lang w:val="nl-NL"/>
@@ -622,7 +694,13 @@
         <w:rPr>
           <w:lang w:val="nl-NL"/>
         </w:rPr>
-        <w:t>Simple Visual Content Demo</w:t>
+        <w:t xml:space="preserve">Simple </w:t>
+      </w:r>
+      <w:r>
+        <w:rPr>
+          <w:lang w:val="nl-NL"/>
+        </w:rPr>
+        <w:t>Game Demo</w:t>
       </w:r>
     </w:p>
     <w:p>
@@ -857,8 +935,6 @@
         </w:rPr>
         <w:t>) zal geschreven worden en tegelijkertijd worden getest. Daarna zal er geheel agile gewerkt worden. Elke nieuwe versie wordt bijgehouden met git.</w:t>
       </w:r>
-      <w:bookmarkStart w:id="0" w:name="_GoBack"/>
-      <w:bookmarkEnd w:id="0"/>
     </w:p>
     <w:sectPr>
       <w:pgSz w:w="12240" w:h="15840"/>
@@ -1435,6 +1511,7 @@
     <w:lsdException w:name="HTML Sample" w:semiHidden="1" w:unhideWhenUsed="1"/>
     <w:lsdException w:name="HTML Typewriter" w:semiHidden="1" w:unhideWhenUsed="1"/>
     <w:lsdException w:name="HTML Variable" w:semiHidden="1" w:unhideWhenUsed="1"/>
+    <w:lsdException w:name="Normal Table" w:semiHidden="1" w:unhideWhenUsed="1"/>
     <w:lsdException w:name="annotation subject" w:semiHidden="1" w:unhideWhenUsed="1"/>
     <w:lsdException w:name="No List" w:semiHidden="1" w:unhideWhenUsed="1"/>
     <w:lsdException w:name="Outline List 1" w:semiHidden="1" w:unhideWhenUsed="1"/>
@@ -1481,8 +1558,10 @@
     <w:lsdException w:name="Table Subtle 2" w:semiHidden="1" w:unhideWhenUsed="1"/>
     <w:lsdException w:name="Table Web 1" w:semiHidden="1" w:unhideWhenUsed="1"/>
     <w:lsdException w:name="Table Web 2" w:semiHidden="1" w:unhideWhenUsed="1"/>
+    <w:lsdException w:name="Table Web 3" w:semiHidden="1" w:unhideWhenUsed="1"/>
     <w:lsdException w:name="Balloon Text" w:semiHidden="1" w:unhideWhenUsed="1"/>
     <w:lsdException w:name="Table Grid" w:uiPriority="39"/>
+    <w:lsdException w:name="Table Theme" w:semiHidden="1" w:unhideWhenUsed="1"/>
     <w:lsdException w:name="Placeholder Text" w:semiHidden="1"/>
     <w:lsdException w:name="No Spacing" w:uiPriority="1" w:qFormat="1"/>
     <w:lsdException w:name="Light Shading" w:uiPriority="60"/>
@@ -2656,7 +2735,7 @@
 </file>
 
 <file path=customXml/itemProps1.xml><?xml version="1.0" encoding="utf-8"?>
-<ds:datastoreItem xmlns:ds="http://schemas.openxmlformats.org/officeDocument/2006/customXml" ds:itemID="{5D6022C2-31D3-4138-8912-F545995CEEE4}">
+<ds:datastoreItem xmlns:ds="http://schemas.openxmlformats.org/officeDocument/2006/customXml" ds:itemID="{79D630DB-56A0-4357-8B41-045863EDF340}">
   <ds:schemaRefs>
     <ds:schemaRef ds:uri="http://schemas.openxmlformats.org/officeDocument/2006/bibliography"/>
   </ds:schemaRefs>

</xml_diff>

<commit_message>
added rotation of graphics objects
</commit_message>
<xml_diff>
--- a/documents/2017-2018-V1IPASS-TI-pva-FerdiStoeltie.docx
+++ b/documents/2017-2018-V1IPASS-TI-pva-FerdiStoeltie.docx
@@ -347,6 +347,10 @@
     <w:p>
       <w:pPr>
         <w:spacing w:after="0"/>
+        <w:rPr>
+          <w:rStyle w:val="Hyperlink"/>
+          <w:i/>
+        </w:rPr>
       </w:pPr>
       <w:r>
         <w:rPr>
@@ -369,7 +373,70 @@
           <w:t>https://www.arduino.cc/documents/datasheets/Button.pdf</w:t>
         </w:r>
       </w:hyperlink>
-      <w:r>
+    </w:p>
+    <w:p>
+      <w:pPr>
+        <w:spacing w:after="0"/>
+        <w:rPr>
+          <w:rStyle w:val="Hyperlink"/>
+          <w:i/>
+        </w:rPr>
+      </w:pPr>
+    </w:p>
+    <w:p>
+      <w:pPr>
+        <w:pStyle w:val="Heading5"/>
+        <w:rPr>
+          <w:lang w:val="nl-NL"/>
+        </w:rPr>
+      </w:pPr>
+      <w:r>
+        <w:rPr>
+          <w:lang w:val="nl-NL"/>
+        </w:rPr>
+        <w:t>BMP280</w:t>
+      </w:r>
+    </w:p>
+    <w:p>
+      <w:pPr>
+        <w:rPr>
+          <w:lang w:val="nl-NL"/>
+        </w:rPr>
+      </w:pPr>
+      <w:r>
+        <w:rPr>
+          <w:lang w:val="nl-NL"/>
+        </w:rPr>
+        <w:t>Barometer van Bosch</w:t>
+      </w:r>
+    </w:p>
+    <w:p>
+      <w:pPr>
+        <w:spacing w:after="0"/>
+        <w:rPr>
+          <w:lang w:val="nl-NL"/>
+        </w:rPr>
+      </w:pPr>
+      <w:r>
+        <w:rPr>
+          <w:i/>
+          <w:lang w:val="nl-NL"/>
+        </w:rPr>
+        <w:t xml:space="preserve">Datasheet: </w:t>
+      </w:r>
+      <w:hyperlink r:id="rId9" w:history="1">
+        <w:r>
+          <w:rPr>
+            <w:rStyle w:val="Hyperlink"/>
+            <w:lang w:val="nl-NL"/>
+          </w:rPr>
+          <w:t>https://cdn-shop.adafruit.com/datasheets/BST-BMP280-DS001-11.pdf</w:t>
+        </w:r>
+      </w:hyperlink>
+      <w:r>
+        <w:rPr>
+          <w:lang w:val="nl-NL"/>
+        </w:rPr>
         <w:br w:type="page"/>
       </w:r>
     </w:p>
@@ -411,13 +478,13 @@
         <w:rPr>
           <w:lang w:val="nl-NL"/>
         </w:rPr>
-        <w:t xml:space="preserve">Custom </w:t>
-      </w:r>
-      <w:r>
-        <w:rPr>
-          <w:lang w:val="nl-NL"/>
-        </w:rPr>
-        <w:t>Simple Game Library</w:t>
+        <w:t>Simple calculator</w:t>
+      </w:r>
+      <w:r>
+        <w:rPr>
+          <w:lang w:val="nl-NL"/>
+        </w:rPr>
+        <w:t xml:space="preserve"> library</w:t>
       </w:r>
     </w:p>
     <w:p>
@@ -487,6 +554,92 @@
           <w:lang w:val="nl-NL"/>
         </w:rPr>
         <w:t xml:space="preserve"> zal gebruikt kunnen worden om games te maken (simpele 2d engine). Het andere gedeelte bevat zaken als: User Interface, font, menu schermen en animaties.</w:t>
+      </w:r>
+      <w:r>
+        <w:rPr>
+          <w:lang w:val="nl-NL"/>
+        </w:rPr>
+        <w:t xml:space="preserve"> Er zullen voornamelijk grafische functies worden aangeboden.</w:t>
+      </w:r>
+    </w:p>
+    <w:p>
+      <w:pPr>
+        <w:pStyle w:val="ListParagraph"/>
+        <w:ind w:left="0"/>
+        <w:rPr>
+          <w:lang w:val="nl-NL"/>
+        </w:rPr>
+      </w:pPr>
+    </w:p>
+    <w:p>
+      <w:pPr>
+        <w:pStyle w:val="ListParagraph"/>
+        <w:ind w:left="0"/>
+        <w:rPr>
+          <w:lang w:val="nl-NL"/>
+        </w:rPr>
+      </w:pPr>
+      <w:r>
+        <w:rPr>
+          <w:lang w:val="nl-NL"/>
+        </w:rPr>
+        <w:t xml:space="preserve">De </w:t>
+      </w:r>
+      <w:proofErr w:type="spellStart"/>
+      <w:r>
+        <w:rPr>
+          <w:lang w:val="nl-NL"/>
+        </w:rPr>
+        <w:t>graphics</w:t>
+      </w:r>
+      <w:proofErr w:type="spellEnd"/>
+      <w:r>
+        <w:rPr>
+          <w:lang w:val="nl-NL"/>
+        </w:rPr>
+        <w:t xml:space="preserve"> </w:t>
+      </w:r>
+      <w:proofErr w:type="spellStart"/>
+      <w:r>
+        <w:rPr>
+          <w:lang w:val="nl-NL"/>
+        </w:rPr>
+        <w:t>library</w:t>
+      </w:r>
+      <w:proofErr w:type="spellEnd"/>
+      <w:r>
+        <w:rPr>
+          <w:lang w:val="nl-NL"/>
+        </w:rPr>
+        <w:t xml:space="preserve"> biedt functionaliteit om visuele informatie te tonen op het schermpje. Dit omvat menu schermen, een </w:t>
+      </w:r>
+      <w:proofErr w:type="spellStart"/>
+      <w:r>
+        <w:rPr>
+          <w:lang w:val="nl-NL"/>
+        </w:rPr>
+        <w:t>graphical</w:t>
+      </w:r>
+      <w:proofErr w:type="spellEnd"/>
+      <w:r>
+        <w:rPr>
+          <w:lang w:val="nl-NL"/>
+        </w:rPr>
+        <w:t xml:space="preserve"> </w:t>
+      </w:r>
+      <w:proofErr w:type="gramStart"/>
+      <w:r>
+        <w:rPr>
+          <w:lang w:val="nl-NL"/>
+        </w:rPr>
+        <w:t>user interface</w:t>
+      </w:r>
+      <w:proofErr w:type="gramEnd"/>
+      <w:r>
+        <w:rPr>
+          <w:lang w:val="nl-NL"/>
+        </w:rPr>
+        <w:t xml:space="preserve">. Grafieken zullen kunnen worden gecreëerd. Eventueel worden er meerdere modellen toegevoegd om data te presenteren. </w:t>
       </w:r>
     </w:p>
     <w:p>
@@ -533,7 +686,23 @@
           <w:rFonts w:cstheme="minorHAnsi"/>
           <w:lang w:val="nl-NL"/>
         </w:rPr>
-        <w:t>Er moet gekeken worden hoe scenes werken</w:t>
+        <w:t xml:space="preserve">Eigen </w:t>
+      </w:r>
+      <w:proofErr w:type="spellStart"/>
+      <w:r>
+        <w:rPr>
+          <w:rFonts w:cstheme="minorHAnsi"/>
+          <w:lang w:val="nl-NL"/>
+        </w:rPr>
+        <w:t>library</w:t>
+      </w:r>
+      <w:proofErr w:type="spellEnd"/>
+      <w:r>
+        <w:rPr>
+          <w:rFonts w:cstheme="minorHAnsi"/>
+          <w:lang w:val="nl-NL"/>
+        </w:rPr>
+        <w:t xml:space="preserve"> voor font.</w:t>
       </w:r>
     </w:p>
     <w:p>
@@ -555,7 +724,7 @@
           <w:rFonts w:cstheme="minorHAnsi"/>
           <w:lang w:val="nl-NL"/>
         </w:rPr>
-        <w:t>2d Engine</w:t>
+        <w:t>Animaties</w:t>
       </w:r>
       <w:r>
         <w:rPr>
@@ -564,8 +733,6 @@
         </w:rPr>
         <w:t>.</w:t>
       </w:r>
-      <w:bookmarkStart w:id="0" w:name="_GoBack"/>
-      <w:bookmarkEnd w:id="0"/>
     </w:p>
     <w:p>
       <w:pPr>
@@ -586,23 +753,7 @@
           <w:rFonts w:cstheme="minorHAnsi"/>
           <w:lang w:val="nl-NL"/>
         </w:rPr>
-        <w:t xml:space="preserve">Eigen </w:t>
-      </w:r>
-      <w:proofErr w:type="spellStart"/>
-      <w:r>
-        <w:rPr>
-          <w:rFonts w:cstheme="minorHAnsi"/>
-          <w:lang w:val="nl-NL"/>
-        </w:rPr>
-        <w:t>library</w:t>
-      </w:r>
-      <w:proofErr w:type="spellEnd"/>
-      <w:r>
-        <w:rPr>
-          <w:rFonts w:cstheme="minorHAnsi"/>
-          <w:lang w:val="nl-NL"/>
-        </w:rPr>
-        <w:t xml:space="preserve"> voor font.</w:t>
+        <w:t>User Interface</w:t>
       </w:r>
     </w:p>
     <w:p>
@@ -624,14 +775,124 @@
           <w:rFonts w:cstheme="minorHAnsi"/>
           <w:lang w:val="nl-NL"/>
         </w:rPr>
-        <w:t>Animaties</w:t>
-      </w:r>
-      <w:r>
-        <w:rPr>
-          <w:rFonts w:cstheme="minorHAnsi"/>
-          <w:lang w:val="nl-NL"/>
-        </w:rPr>
-        <w:t>.</w:t>
+        <w:t>Grafieken</w:t>
+      </w:r>
+    </w:p>
+    <w:p>
+      <w:pPr>
+        <w:pStyle w:val="Heading5"/>
+        <w:rPr>
+          <w:lang w:val="nl-NL"/>
+        </w:rPr>
+      </w:pPr>
+      <w:r>
+        <w:rPr>
+          <w:lang w:val="nl-NL"/>
+        </w:rPr>
+        <w:t>BMP280 data lib</w:t>
+      </w:r>
+    </w:p>
+    <w:p>
+      <w:pPr>
+        <w:spacing w:before="0"/>
+        <w:rPr>
+          <w:rFonts w:cstheme="minorHAnsi"/>
+          <w:iCs/>
+          <w:lang w:val="nl-NL"/>
+        </w:rPr>
+      </w:pPr>
+      <w:r>
+        <w:rPr>
+          <w:rFonts w:cstheme="minorHAnsi"/>
+          <w:iCs/>
+          <w:lang w:val="nl-NL"/>
+        </w:rPr>
+        <w:t xml:space="preserve">Dit </w:t>
+      </w:r>
+      <w:proofErr w:type="spellStart"/>
+      <w:r>
+        <w:rPr>
+          <w:rFonts w:cstheme="minorHAnsi"/>
+          <w:iCs/>
+          <w:lang w:val="nl-NL"/>
+        </w:rPr>
+        <w:t>library</w:t>
+      </w:r>
+      <w:proofErr w:type="spellEnd"/>
+      <w:r>
+        <w:rPr>
+          <w:rFonts w:cstheme="minorHAnsi"/>
+          <w:iCs/>
+          <w:lang w:val="nl-NL"/>
+        </w:rPr>
+        <w:t xml:space="preserve"> </w:t>
+      </w:r>
+      <w:r>
+        <w:rPr>
+          <w:rFonts w:cstheme="minorHAnsi"/>
+          <w:iCs/>
+          <w:lang w:val="nl-NL"/>
+        </w:rPr>
+        <w:t>verzorgt een interface met de BMP280</w:t>
+      </w:r>
+      <w:r>
+        <w:rPr>
+          <w:rFonts w:cstheme="minorHAnsi"/>
+          <w:iCs/>
+          <w:lang w:val="nl-NL"/>
+        </w:rPr>
+        <w:t xml:space="preserve">. De reden hiervoor is </w:t>
+      </w:r>
+      <w:r>
+        <w:rPr>
+          <w:rFonts w:cstheme="minorHAnsi"/>
+          <w:iCs/>
+          <w:lang w:val="nl-NL"/>
+        </w:rPr>
+        <w:t xml:space="preserve">zodat de data in een grafiek wordt geplot. Hierdoor kan meteen een demonstratie gegeven worden dat de Simple Calculator </w:t>
+      </w:r>
+      <w:proofErr w:type="spellStart"/>
+      <w:r>
+        <w:rPr>
+          <w:rFonts w:cstheme="minorHAnsi"/>
+          <w:iCs/>
+          <w:lang w:val="nl-NL"/>
+        </w:rPr>
+        <w:t>lib</w:t>
+      </w:r>
+      <w:proofErr w:type="spellEnd"/>
+      <w:r>
+        <w:rPr>
+          <w:rFonts w:cstheme="minorHAnsi"/>
+          <w:iCs/>
+          <w:lang w:val="nl-NL"/>
+        </w:rPr>
+        <w:t xml:space="preserve"> goed werkt.</w:t>
+      </w:r>
+    </w:p>
+    <w:p>
+      <w:pPr>
+        <w:spacing w:before="0" w:after="0"/>
+        <w:rPr>
+          <w:rFonts w:cstheme="minorHAnsi"/>
+          <w:i/>
+          <w:lang w:val="nl-NL"/>
+        </w:rPr>
+      </w:pPr>
+      <w:r>
+        <w:rPr>
+          <w:rFonts w:cstheme="minorHAnsi"/>
+          <w:u w:val="single"/>
+          <w:lang w:val="nl-NL"/>
+        </w:rPr>
+        <w:t>Uitdagingen</w:t>
+      </w:r>
+      <w:r>
+        <w:rPr>
+          <w:rFonts w:cstheme="minorHAnsi"/>
+          <w:lang w:val="nl-NL"/>
+        </w:rPr>
+        <w:t>:</w:t>
       </w:r>
     </w:p>
     <w:p>
@@ -653,8 +914,56 @@
           <w:rFonts w:cstheme="minorHAnsi"/>
           <w:lang w:val="nl-NL"/>
         </w:rPr>
-        <w:t>User Interface</w:t>
-      </w:r>
+        <w:t xml:space="preserve">Werken met </w:t>
+      </w:r>
+      <w:proofErr w:type="spellStart"/>
+      <w:r>
+        <w:rPr>
+          <w:rFonts w:cstheme="minorHAnsi"/>
+          <w:lang w:val="nl-NL"/>
+        </w:rPr>
+        <w:t>exterene</w:t>
+      </w:r>
+      <w:proofErr w:type="spellEnd"/>
+      <w:r>
+        <w:rPr>
+          <w:rFonts w:cstheme="minorHAnsi"/>
+          <w:lang w:val="nl-NL"/>
+        </w:rPr>
+        <w:t xml:space="preserve"> sensor (BMP280)</w:t>
+      </w:r>
+    </w:p>
+    <w:p>
+      <w:pPr>
+        <w:pStyle w:val="ListParagraph"/>
+        <w:numPr>
+          <w:ilvl w:val="0"/>
+          <w:numId w:val="3"/>
+        </w:numPr>
+        <w:spacing w:before="0"/>
+        <w:rPr>
+          <w:rFonts w:cstheme="minorHAnsi"/>
+          <w:i/>
+          <w:lang w:val="nl-NL"/>
+        </w:rPr>
+      </w:pPr>
+      <w:r>
+        <w:rPr>
+          <w:rFonts w:cstheme="minorHAnsi"/>
+          <w:lang w:val="nl-NL"/>
+        </w:rPr>
+        <w:t>Koppelen aan Simple Calculator Library</w:t>
+      </w:r>
+    </w:p>
+    <w:p>
+      <w:pPr>
+        <w:spacing w:before="0"/>
+        <w:rPr>
+          <w:rFonts w:cstheme="minorHAnsi"/>
+          <w:iCs/>
+          <w:lang w:val="nl-NL"/>
+        </w:rPr>
+      </w:pPr>
     </w:p>
     <w:p>
       <w:pPr>
@@ -694,13 +1003,7 @@
         <w:rPr>
           <w:lang w:val="nl-NL"/>
         </w:rPr>
-        <w:t xml:space="preserve">Simple </w:t>
-      </w:r>
-      <w:r>
-        <w:rPr>
-          <w:lang w:val="nl-NL"/>
-        </w:rPr>
-        <w:t>Game Demo</w:t>
+        <w:t>Simple Plot Calculator</w:t>
       </w:r>
     </w:p>
     <w:p>
@@ -741,7 +1044,45 @@
         <w:rPr>
           <w:lang w:val="nl-NL"/>
         </w:rPr>
-        <w:t xml:space="preserve"> te tonen. Daarnaast zal er ook nog een mini-game beschikbaar zijn met een menu daarbinnen, om aan te tonen dat ook dat werkt.</w:t>
+        <w:t xml:space="preserve"> te tonen. Daarnaast zal er ook nog een mini-game beschikbaar</w:t>
+      </w:r>
+      <w:r>
+        <w:rPr>
+          <w:lang w:val="nl-NL"/>
+        </w:rPr>
+        <w:t xml:space="preserve"> </w:t>
+      </w:r>
+      <w:r>
+        <w:rPr>
+          <w:lang w:val="nl-NL"/>
+        </w:rPr>
+        <w:t>zijn</w:t>
+      </w:r>
+      <w:r>
+        <w:rPr>
+          <w:lang w:val="nl-NL"/>
+        </w:rPr>
+        <w:t>, om aan te tonen dat ook dat werkt.</w:t>
+      </w:r>
+      <w:r>
+        <w:rPr>
+          <w:lang w:val="nl-NL"/>
+        </w:rPr>
+        <w:t xml:space="preserve"> Er zullen een aantal functies aanwezig zijn om simpele berekeningen uit te voeren en ook te plotten in een grafiek. Daarnaast wordt ook de informatie welke opgehaald </w:t>
+      </w:r>
+      <w:proofErr w:type="gramStart"/>
+      <w:r>
+        <w:rPr>
+          <w:lang w:val="nl-NL"/>
+        </w:rPr>
+        <w:t>word</w:t>
+      </w:r>
+      <w:proofErr w:type="gramEnd"/>
+      <w:r>
+        <w:rPr>
+          <w:lang w:val="nl-NL"/>
+        </w:rPr>
+        <w:t xml:space="preserve"> van de BMP280 getoond in een grafiek.</w:t>
       </w:r>
     </w:p>
     <w:p>
@@ -768,35 +1109,35 @@
         <w:rPr>
           <w:lang w:val="nl-NL"/>
         </w:rPr>
-        <w:t xml:space="preserve">Schrijven van een controller voor de </w:t>
-      </w:r>
-      <w:proofErr w:type="spellStart"/>
-      <w:r>
-        <w:rPr>
-          <w:lang w:val="nl-NL"/>
-        </w:rPr>
-        <w:t>scene’s</w:t>
-      </w:r>
-      <w:proofErr w:type="spellEnd"/>
-      <w:r>
-        <w:rPr>
-          <w:lang w:val="nl-NL"/>
-        </w:rPr>
-        <w:t xml:space="preserve">, verschillende menu schermen en mini-games. Zo moet er een font gemaakt worden en moeten er onderdelen geschreven worden voor het visuele onderdeel. Daarnaast moet het mini-game gedeelte uitgebreid genoeg zijn om aan te tonen wat de verschillende mogelijkheden van de </w:t>
-      </w:r>
-      <w:proofErr w:type="spellStart"/>
-      <w:r>
-        <w:rPr>
-          <w:lang w:val="nl-NL"/>
-        </w:rPr>
-        <w:t>library</w:t>
-      </w:r>
-      <w:proofErr w:type="spellEnd"/>
-      <w:r>
-        <w:rPr>
-          <w:lang w:val="nl-NL"/>
-        </w:rPr>
-        <w:t xml:space="preserve"> zijn.</w:t>
+        <w:t xml:space="preserve">De applicatie zal beschikken over een </w:t>
+      </w:r>
+      <w:proofErr w:type="gramStart"/>
+      <w:r>
+        <w:rPr>
+          <w:lang w:val="nl-NL"/>
+        </w:rPr>
+        <w:t>user interface</w:t>
+      </w:r>
+      <w:proofErr w:type="gramEnd"/>
+      <w:r>
+        <w:rPr>
+          <w:lang w:val="nl-NL"/>
+        </w:rPr>
+        <w:t xml:space="preserve"> met menu, Een grafiek welke data toont of nieuwe data kan tonen, berekeningen kan uitvoeren en waar een mini-game op gespeeld kan worden. Het uitdagende zit in het feit dat er veel verschillende functionaliteit geboden </w:t>
+      </w:r>
+      <w:proofErr w:type="gramStart"/>
+      <w:r>
+        <w:rPr>
+          <w:lang w:val="nl-NL"/>
+        </w:rPr>
+        <w:t>word</w:t>
+      </w:r>
+      <w:proofErr w:type="gramEnd"/>
+      <w:r>
+        <w:rPr>
+          <w:lang w:val="nl-NL"/>
+        </w:rPr>
+        <w:t xml:space="preserve"> en dit allemaal met elkaar moet worden afgestemd.</w:t>
       </w:r>
     </w:p>
     <w:p>
@@ -812,6 +1153,8 @@
         </w:rPr>
         <w:t>Risicobeheersing project</w:t>
       </w:r>
+      <w:bookmarkStart w:id="0" w:name="_GoBack"/>
+      <w:bookmarkEnd w:id="0"/>
     </w:p>
     <w:p>
       <w:pPr>
@@ -824,6 +1167,7 @@
         <w:rPr>
           <w:lang w:val="nl-NL"/>
         </w:rPr>
+        <w:lastRenderedPageBreak/>
         <w:t>Welke versies zie je in de library en applicatie?</w:t>
       </w:r>
     </w:p>
@@ -842,21 +1186,21 @@
         <w:rPr>
           <w:lang w:val="nl-NL"/>
         </w:rPr>
-        <w:t xml:space="preserve">Kale versie, bevat alleen </w:t>
+        <w:t xml:space="preserve">Bevat alleen een simpele </w:t>
       </w:r>
       <w:proofErr w:type="spellStart"/>
       <w:r>
         <w:rPr>
           <w:lang w:val="nl-NL"/>
         </w:rPr>
-        <w:t>library</w:t>
+        <w:t>user-interface</w:t>
       </w:r>
       <w:proofErr w:type="spellEnd"/>
       <w:r>
         <w:rPr>
           <w:lang w:val="nl-NL"/>
         </w:rPr>
-        <w:t xml:space="preserve"> en test.</w:t>
+        <w:t>.</w:t>
       </w:r>
     </w:p>
     <w:p>
@@ -874,7 +1218,7 @@
         <w:rPr>
           <w:lang w:val="nl-NL"/>
         </w:rPr>
-        <w:t>Bevat menu schermen.</w:t>
+        <w:t>Bevat een font en animaties.</w:t>
       </w:r>
     </w:p>
     <w:p>
@@ -892,7 +1236,79 @@
         <w:rPr>
           <w:lang w:val="nl-NL"/>
         </w:rPr>
-        <w:t>Bevat menu schermen en mini-game.</w:t>
+        <w:t>Ondersteunt verschillende scenes.</w:t>
+      </w:r>
+    </w:p>
+    <w:p>
+      <w:pPr>
+        <w:pStyle w:val="ListParagraph"/>
+        <w:numPr>
+          <w:ilvl w:val="0"/>
+          <w:numId w:val="4"/>
+        </w:numPr>
+        <w:rPr>
+          <w:lang w:val="nl-NL"/>
+        </w:rPr>
+      </w:pPr>
+      <w:r>
+        <w:rPr>
+          <w:lang w:val="nl-NL"/>
+        </w:rPr>
+        <w:t>Bevat ondersteuning voor grafieken.</w:t>
+      </w:r>
+    </w:p>
+    <w:p>
+      <w:pPr>
+        <w:pStyle w:val="ListParagraph"/>
+        <w:numPr>
+          <w:ilvl w:val="0"/>
+          <w:numId w:val="4"/>
+        </w:numPr>
+        <w:rPr>
+          <w:lang w:val="nl-NL"/>
+        </w:rPr>
+      </w:pPr>
+      <w:r>
+        <w:rPr>
+          <w:lang w:val="nl-NL"/>
+        </w:rPr>
+        <w:t>BMP280 implementatie.</w:t>
+      </w:r>
+    </w:p>
+    <w:p>
+      <w:pPr>
+        <w:pStyle w:val="ListParagraph"/>
+        <w:numPr>
+          <w:ilvl w:val="0"/>
+          <w:numId w:val="4"/>
+        </w:numPr>
+        <w:rPr>
+          <w:lang w:val="nl-NL"/>
+        </w:rPr>
+      </w:pPr>
+      <w:r>
+        <w:rPr>
+          <w:lang w:val="nl-NL"/>
+        </w:rPr>
+        <w:t>Gehele applicatie afwerken.</w:t>
+      </w:r>
+    </w:p>
+    <w:p>
+      <w:pPr>
+        <w:pStyle w:val="ListParagraph"/>
+        <w:numPr>
+          <w:ilvl w:val="0"/>
+          <w:numId w:val="4"/>
+        </w:numPr>
+        <w:rPr>
+          <w:lang w:val="nl-NL"/>
+        </w:rPr>
+      </w:pPr>
+      <w:r>
+        <w:rPr>
+          <w:lang w:val="nl-NL"/>
+        </w:rPr>
+        <w:t>Eindproduct testen (er zal ook iteratief getest worden).</w:t>
       </w:r>
     </w:p>
     <w:p>
@@ -2735,7 +3151,7 @@
 </file>
 
 <file path=customXml/itemProps1.xml><?xml version="1.0" encoding="utf-8"?>
-<ds:datastoreItem xmlns:ds="http://schemas.openxmlformats.org/officeDocument/2006/customXml" ds:itemID="{79D630DB-56A0-4357-8B41-045863EDF340}">
+<ds:datastoreItem xmlns:ds="http://schemas.openxmlformats.org/officeDocument/2006/customXml" ds:itemID="{D5167FBB-DEBB-4A78-A812-1BA610930B49}">
   <ds:schemaRefs>
     <ds:schemaRef ds:uri="http://schemas.openxmlformats.org/officeDocument/2006/bibliography"/>
   </ds:schemaRefs>

</xml_diff>